<commit_message>
PHPUnit information added to document, with citations
</commit_message>
<xml_diff>
--- a/docs/Review/to review/App Deployment Selection and Documentation - PHP.docx
+++ b/docs/Review/to review/App Deployment Selection and Documentation - PHP.docx
@@ -1,113 +1,204 @@
 
 <file path=word/document.xml><?xml version="1.0" encoding="utf-8"?>
-<w:document xmlns:wpc="http://schemas.microsoft.com/office/word/2010/wordprocessingCanvas" xmlns:mc="http://schemas.openxmlformats.org/markup-compatibility/2006" xmlns:o="urn:schemas-microsoft-com:office:office" xmlns:r="http://schemas.openxmlformats.org/officeDocument/2006/relationships" xmlns:m="http://schemas.openxmlformats.org/officeDocument/2006/math" xmlns:v="urn:schemas-microsoft-com:vml" xmlns:wp14="http://schemas.microsoft.com/office/word/2010/wordprocessingDrawing" xmlns:wp="http://schemas.openxmlformats.org/drawingml/2006/wordprocessingDrawing" xmlns:w10="urn:schemas-microsoft-com:office:word" xmlns:w="http://schemas.openxmlformats.org/wordprocessingml/2006/main" xmlns:w14="http://schemas.microsoft.com/office/word/2010/wordml" xmlns:w15="http://schemas.microsoft.com/office/word/2012/wordml" xmlns:wpg="http://schemas.microsoft.com/office/word/2010/wordprocessingGroup" xmlns:wpi="http://schemas.microsoft.com/office/word/2010/wordprocessingInk" xmlns:wne="http://schemas.microsoft.com/office/word/2006/wordml" xmlns:wps="http://schemas.microsoft.com/office/word/2010/wordprocessingShape" mc:Ignorable="w14 w15 wp14">
+<w:document xmlns:o="urn:schemas-microsoft-com:office:office" xmlns:r="http://schemas.openxmlformats.org/officeDocument/2006/relationships" xmlns:v="urn:schemas-microsoft-com:vml" xmlns:w="http://schemas.openxmlformats.org/wordprocessingml/2006/main" xmlns:w10="urn:schemas-microsoft-com:office:word" xmlns:wp="http://schemas.openxmlformats.org/drawingml/2006/wordprocessingDrawing" xmlns:wps="http://schemas.microsoft.com/office/word/2010/wordprocessingShape" xmlns:wpg="http://schemas.microsoft.com/office/word/2010/wordprocessingGroup" xmlns:mc="http://schemas.openxmlformats.org/markup-compatibility/2006" xmlns:wp14="http://schemas.microsoft.com/office/word/2010/wordprocessingDrawing" xmlns:w14="http://schemas.microsoft.com/office/word/2010/wordml" mc:Ignorable="w14 wp14">
   <w:body>
     <w:p>
-      <w:r>
-        <w:t xml:space="preserve">Runs on systems running Linux 3.18.7-gentoo x86_64 (Linux 64bit) </w:t>
-      </w:r>
-      <w:r>
-        <w:t>(Appendix 1)</w:t>
+      <w:pPr>
+        <w:pStyle w:val="Normal"/>
+        <w:rPr/>
+      </w:pPr>
+      <w:r>
+        <w:rPr/>
+        <w:t>Runs on systems running Linux 3.18.7-gentoo x86_64 (Linux 64bit) (Appendix 1)</w:t>
       </w:r>
       <w:sdt>
         <w:sdtPr>
-          <w:id w:val="-1484231864"/>
           <w:citation/>
         </w:sdtPr>
         <w:sdtContent>
           <w:r>
+            <w:rPr/>
             <w:fldChar w:fldCharType="begin"/>
           </w:r>
           <w:r>
-            <w:instrText xml:space="preserve"> CITATION PHP15 \l 2057 </w:instrText>
+            <w:instrText> CITATION PHP15 \l 2057 </w:instrText>
           </w:r>
           <w:r>
             <w:fldChar w:fldCharType="separate"/>
           </w:r>
           <w:r>
-            <w:rPr>
-              <w:noProof/>
-            </w:rPr>
             <w:t xml:space="preserve"> (PHP Info running on Aber server, 2015)</w:t>
           </w:r>
           <w:r>
             <w:fldChar w:fldCharType="end"/>
           </w:r>
+          <w:r>
+            <w:rPr>
+              <w:rStyle w:val="FootnoteAnchor"/>
+            </w:rPr>
+            <w:footnoteReference w:id="2"/>
+          </w:r>
+          <w:r>
+            <w:rPr/>
+            <w:t xml:space="preserve"> </w:t>
+          </w:r>
+          <w:r>
+            <w:rPr>
+              <w:rStyle w:val="FootnoteAnchor"/>
+            </w:rPr>
+            <w:footnoteReference w:id="3"/>
+          </w:r>
+          <w:bookmarkStart w:id="0" w:name="_GoBack"/>
+          <w:bookmarkEnd w:id="0"/>
+          <w:r>
+            <w:rPr/>
+            <w:t xml:space="preserve"> </w:t>
+          </w:r>
+          <w:r>
+            <w:rPr>
+              <w:rStyle w:val="FootnoteAnchor"/>
+            </w:rPr>
+            <w:footnoteReference w:id="4"/>
+          </w:r>
         </w:sdtContent>
       </w:sdt>
+    </w:p>
+    <w:p>
+      <w:pPr>
+        <w:pStyle w:val="Normal"/>
+        <w:rPr/>
+      </w:pPr>
+      <w:r>
+        <w:rPr/>
+        <w:t xml:space="preserve">PHP Version 5.6.13 (Appendix 2) </w:t>
+      </w:r>
+    </w:p>
+    <w:p>
+      <w:pPr>
+        <w:pStyle w:val="Normal"/>
+        <w:rPr/>
+      </w:pPr>
+      <w:r>
+        <w:rPr/>
+        <w:t xml:space="preserve">Apache Web server (Appendix 3) </w:t>
+      </w:r>
+    </w:p>
+    <w:p>
+      <w:pPr>
+        <w:pStyle w:val="Normal"/>
+        <w:rPr/>
+      </w:pPr>
+      <w:r>
+        <w:rPr/>
+        <w:t>PHPUnit requirements</w:t>
+      </w:r>
       <w:r>
         <w:rPr>
-          <w:rStyle w:val="FootnoteReference"/>
+          <w:rStyle w:val="FootnoteAnchor"/>
         </w:rPr>
-        <w:footnoteReference w:id="1"/>
-      </w:r>
-      <w:r>
-        <w:t xml:space="preserve"> </w:t>
-      </w:r>
-      <w:r>
-        <w:rPr>
-          <w:rStyle w:val="FootnoteReference"/>
-        </w:rPr>
-        <w:footnoteReference w:id="2"/>
-      </w:r>
-      <w:r>
-        <w:t xml:space="preserve"> </w:t>
-      </w:r>
-      <w:bookmarkStart w:id="0" w:name="_GoBack"/>
-      <w:bookmarkEnd w:id="0"/>
-      <w:r>
-        <w:rPr>
-          <w:rStyle w:val="FootnoteReference"/>
-        </w:rPr>
-        <w:footnoteReference w:id="3"/>
-      </w:r>
-    </w:p>
-    <w:p>
-      <w:r>
-        <w:t>PHP Version 5.6.13 (Appendix 2)</w:t>
-      </w:r>
-      <w:r>
-        <w:t xml:space="preserve"> </w:t>
-      </w:r>
-    </w:p>
-    <w:p>
-      <w:r>
-        <w:t xml:space="preserve">Apache Web </w:t>
-      </w:r>
-      <w:r>
-        <w:t>server (Appendix 3)</w:t>
-      </w:r>
-      <w:r>
-        <w:t xml:space="preserve"> </w:t>
-      </w:r>
-    </w:p>
-    <w:p>
+        <w:footnoteReference w:id="5"/>
+      </w:r>
+    </w:p>
+    <w:p>
+      <w:pPr>
+        <w:pStyle w:val="Normal"/>
+        <w:numPr>
+          <w:ilvl w:val="0"/>
+          <w:numId w:val="1"/>
+        </w:numPr>
+        <w:rPr/>
+      </w:pPr>
+      <w:r>
+        <w:rPr/>
+        <w:t>PHP 5.6 – although using the latest PHP version is recommended</w:t>
+      </w:r>
+    </w:p>
+    <w:p>
+      <w:pPr>
+        <w:pStyle w:val="Normal"/>
+        <w:numPr>
+          <w:ilvl w:val="0"/>
+          <w:numId w:val="1"/>
+        </w:numPr>
+        <w:rPr/>
+      </w:pPr>
+      <w:r>
+        <w:rPr/>
+        <w:t>Dom and json extensions</w:t>
+      </w:r>
+    </w:p>
+    <w:p>
+      <w:pPr>
+        <w:pStyle w:val="Normal"/>
+        <w:numPr>
+          <w:ilvl w:val="0"/>
+          <w:numId w:val="1"/>
+        </w:numPr>
+        <w:rPr/>
+      </w:pPr>
+      <w:r>
+        <w:rPr/>
+        <w:t>Pcre, reflection and spl extensions – these are enabled and cannot be disabled without intervention</w:t>
+      </w:r>
+    </w:p>
+    <w:p>
+      <w:pPr>
+        <w:pStyle w:val="Normal"/>
+        <w:numPr>
+          <w:ilvl w:val="0"/>
+          <w:numId w:val="1"/>
+        </w:numPr>
+        <w:rPr/>
+      </w:pPr>
+      <w:r>
+        <w:rPr/>
+        <w:t>Xdebug or tokenizer extensions for code coverage reports, and xmlwriter for generating XML reports</w:t>
+      </w:r>
+    </w:p>
+    <w:p>
+      <w:pPr>
+        <w:pStyle w:val="Normal"/>
+        <w:rPr/>
+      </w:pPr>
+      <w:r>
+        <w:rPr/>
+      </w:r>
       <w:r>
         <w:br w:type="page"/>
       </w:r>
     </w:p>
     <w:p>
-      <w:r>
-        <w:lastRenderedPageBreak/>
+      <w:pPr>
+        <w:pStyle w:val="Normal"/>
+        <w:rPr/>
+      </w:pPr>
+      <w:r>
+        <w:rPr/>
         <w:t>Appendices</w:t>
       </w:r>
     </w:p>
     <w:p>
-      <w:r>
+      <w:pPr>
+        <w:pStyle w:val="Normal"/>
+        <w:rPr/>
+      </w:pPr>
+      <w:r>
+        <w:rPr/>
         <w:t>Appendix 1 – Linux version</w:t>
       </w:r>
     </w:p>
     <w:p>
-      <w:r>
-        <w:rPr>
-          <w:noProof/>
-          <w:lang w:eastAsia="en-GB"/>
-        </w:rPr>
+      <w:pPr>
+        <w:pStyle w:val="Normal"/>
+        <w:rPr/>
+      </w:pPr>
+      <w:r>
+        <w:rPr/>
         <w:drawing>
-          <wp:inline distT="0" distB="0" distL="0" distR="0" wp14:anchorId="508C1CB5" wp14:editId="4EB55A76">
+          <wp:inline distT="0" distB="0" distL="0" distR="0">
             <wp:extent cx="5731510" cy="2976245"/>
-            <wp:effectExtent l="0" t="0" r="2540" b="0"/>
-            <wp:docPr id="1" name="Picture 1"/>
+            <wp:effectExtent l="0" t="0" r="0" b="0"/>
+            <wp:docPr id="1" name="Picture 1" descr=""/>
             <wp:cNvGraphicFramePr>
               <a:graphicFrameLocks xmlns:a="http://schemas.openxmlformats.org/drawingml/2006/main" noChangeAspect="1"/>
             </wp:cNvGraphicFramePr>
@@ -115,16 +206,18 @@
               <a:graphicData uri="http://schemas.openxmlformats.org/drawingml/2006/picture">
                 <pic:pic xmlns:pic="http://schemas.openxmlformats.org/drawingml/2006/picture">
                   <pic:nvPicPr>
-                    <pic:cNvPr id="1" name=""/>
-                    <pic:cNvPicPr/>
+                    <pic:cNvPr id="1" name="Picture 1" descr=""/>
+                    <pic:cNvPicPr>
+                      <a:picLocks noChangeAspect="1" noChangeArrowheads="1"/>
+                    </pic:cNvPicPr>
                   </pic:nvPicPr>
                   <pic:blipFill>
-                    <a:blip r:embed="rId7"/>
+                    <a:blip r:embed="rId2"/>
                     <a:stretch>
                       <a:fillRect/>
                     </a:stretch>
                   </pic:blipFill>
-                  <pic:spPr>
+                  <pic:spPr bwMode="auto">
                     <a:xfrm>
                       <a:off x="0" y="0"/>
                       <a:ext cx="5731510" cy="2976245"/>
@@ -132,6 +225,13 @@
                     <a:prstGeom prst="rect">
                       <a:avLst/>
                     </a:prstGeom>
+                    <a:noFill/>
+                    <a:ln w="9525">
+                      <a:noFill/>
+                      <a:miter lim="800000"/>
+                      <a:headEnd/>
+                      <a:tailEnd/>
+                    </a:ln>
                   </pic:spPr>
                 </pic:pic>
               </a:graphicData>
@@ -141,21 +241,27 @@
       </w:r>
     </w:p>
     <w:p>
-      <w:r>
+      <w:pPr>
+        <w:pStyle w:val="Normal"/>
+        <w:rPr/>
+      </w:pPr>
+      <w:r>
+        <w:rPr/>
         <w:t>Appendix 2 – PHP version</w:t>
       </w:r>
     </w:p>
     <w:p>
-      <w:r>
-        <w:rPr>
-          <w:noProof/>
-          <w:lang w:eastAsia="en-GB"/>
-        </w:rPr>
+      <w:pPr>
+        <w:pStyle w:val="Normal"/>
+        <w:rPr/>
+      </w:pPr>
+      <w:r>
+        <w:rPr/>
         <w:drawing>
-          <wp:inline distT="0" distB="0" distL="0" distR="0" wp14:anchorId="7CAC84F3" wp14:editId="432B333D">
+          <wp:inline distT="0" distB="0" distL="0" distR="0">
             <wp:extent cx="5731510" cy="2976245"/>
-            <wp:effectExtent l="0" t="0" r="2540" b="0"/>
-            <wp:docPr id="2" name="Picture 2"/>
+            <wp:effectExtent l="0" t="0" r="0" b="0"/>
+            <wp:docPr id="2" name="Picture 2" descr=""/>
             <wp:cNvGraphicFramePr>
               <a:graphicFrameLocks xmlns:a="http://schemas.openxmlformats.org/drawingml/2006/main" noChangeAspect="1"/>
             </wp:cNvGraphicFramePr>
@@ -163,16 +269,18 @@
               <a:graphicData uri="http://schemas.openxmlformats.org/drawingml/2006/picture">
                 <pic:pic xmlns:pic="http://schemas.openxmlformats.org/drawingml/2006/picture">
                   <pic:nvPicPr>
-                    <pic:cNvPr id="1" name=""/>
-                    <pic:cNvPicPr/>
+                    <pic:cNvPr id="2" name="Picture 2" descr=""/>
+                    <pic:cNvPicPr>
+                      <a:picLocks noChangeAspect="1" noChangeArrowheads="1"/>
+                    </pic:cNvPicPr>
                   </pic:nvPicPr>
                   <pic:blipFill>
-                    <a:blip r:embed="rId8"/>
+                    <a:blip r:embed="rId3"/>
                     <a:stretch>
                       <a:fillRect/>
                     </a:stretch>
                   </pic:blipFill>
-                  <pic:spPr>
+                  <pic:spPr bwMode="auto">
                     <a:xfrm>
                       <a:off x="0" y="0"/>
                       <a:ext cx="5731510" cy="2976245"/>
@@ -180,6 +288,13 @@
                     <a:prstGeom prst="rect">
                       <a:avLst/>
                     </a:prstGeom>
+                    <a:noFill/>
+                    <a:ln w="9525">
+                      <a:noFill/>
+                      <a:miter lim="800000"/>
+                      <a:headEnd/>
+                      <a:tailEnd/>
+                    </a:ln>
                   </pic:spPr>
                 </pic:pic>
               </a:graphicData>
@@ -189,22 +304,27 @@
       </w:r>
     </w:p>
     <w:p>
-      <w:r>
+      <w:pPr>
+        <w:pStyle w:val="Normal"/>
+        <w:rPr/>
+      </w:pPr>
+      <w:r>
+        <w:rPr/>
         <w:t>Appendix 3 – Apache version contained in the HTTP GET header of a curl command</w:t>
       </w:r>
     </w:p>
     <w:p>
-      <w:r>
-        <w:rPr>
-          <w:noProof/>
-          <w:lang w:eastAsia="en-GB"/>
-        </w:rPr>
-        <w:lastRenderedPageBreak/>
+      <w:pPr>
+        <w:pStyle w:val="Normal"/>
+        <w:rPr/>
+      </w:pPr>
+      <w:r>
+        <w:rPr/>
         <w:drawing>
-          <wp:inline distT="0" distB="0" distL="0" distR="0" wp14:anchorId="2814AF54" wp14:editId="28BB8668">
+          <wp:inline distT="0" distB="0" distL="0" distR="0">
             <wp:extent cx="5731510" cy="2976245"/>
-            <wp:effectExtent l="0" t="0" r="2540" b="0"/>
-            <wp:docPr id="3" name="Picture 3"/>
+            <wp:effectExtent l="0" t="0" r="0" b="0"/>
+            <wp:docPr id="3" name="Picture 3" descr=""/>
             <wp:cNvGraphicFramePr>
               <a:graphicFrameLocks xmlns:a="http://schemas.openxmlformats.org/drawingml/2006/main" noChangeAspect="1"/>
             </wp:cNvGraphicFramePr>
@@ -212,16 +332,18 @@
               <a:graphicData uri="http://schemas.openxmlformats.org/drawingml/2006/picture">
                 <pic:pic xmlns:pic="http://schemas.openxmlformats.org/drawingml/2006/picture">
                   <pic:nvPicPr>
-                    <pic:cNvPr id="1" name=""/>
-                    <pic:cNvPicPr/>
+                    <pic:cNvPr id="3" name="Picture 3" descr=""/>
+                    <pic:cNvPicPr>
+                      <a:picLocks noChangeAspect="1" noChangeArrowheads="1"/>
+                    </pic:cNvPicPr>
                   </pic:nvPicPr>
                   <pic:blipFill>
-                    <a:blip r:embed="rId9"/>
+                    <a:blip r:embed="rId4"/>
                     <a:stretch>
                       <a:fillRect/>
                     </a:stretch>
                   </pic:blipFill>
-                  <pic:spPr>
+                  <pic:spPr bwMode="auto">
                     <a:xfrm>
                       <a:off x="0" y="0"/>
                       <a:ext cx="5731510" cy="2976245"/>
@@ -229,6 +351,13 @@
                     <a:prstGeom prst="rect">
                       <a:avLst/>
                     </a:prstGeom>
+                    <a:noFill/>
+                    <a:ln w="9525">
+                      <a:noFill/>
+                      <a:miter lim="800000"/>
+                      <a:headEnd/>
+                      <a:tailEnd/>
+                    </a:ln>
                   </pic:spPr>
                 </pic:pic>
               </a:graphicData>
@@ -238,140 +367,122 @@
       </w:r>
     </w:p>
     <w:sectPr>
-      <w:headerReference w:type="default" r:id="rId10"/>
+      <w:headerReference w:type="default" r:id="rId5"/>
+      <w:footnotePr>
+        <w:numFmt w:val="decimal"/>
+      </w:footnotePr>
+      <w:type w:val="nextPage"/>
       <w:pgSz w:w="11906" w:h="16838"/>
-      <w:pgMar w:top="1440" w:right="1440" w:bottom="1440" w:left="1440" w:header="708" w:footer="708" w:gutter="0"/>
-      <w:cols w:space="708"/>
-      <w:docGrid w:linePitch="360"/>
+      <w:pgMar w:left="1440" w:right="1440" w:header="708" w:top="1440" w:footer="0" w:bottom="1440" w:gutter="0"/>
+      <w:pgNumType w:fmt="decimal"/>
+      <w:formProt w:val="false"/>
+      <w:textDirection w:val="lrTb"/>
+      <w:docGrid w:type="default" w:linePitch="360" w:charSpace="4294965247"/>
     </w:sectPr>
   </w:body>
 </w:document>
 </file>
 
-<file path=word/endnotes.xml><?xml version="1.0" encoding="utf-8"?>
-<w:endnotes xmlns:wpc="http://schemas.microsoft.com/office/word/2010/wordprocessingCanvas" xmlns:mc="http://schemas.openxmlformats.org/markup-compatibility/2006" xmlns:o="urn:schemas-microsoft-com:office:office" xmlns:r="http://schemas.openxmlformats.org/officeDocument/2006/relationships" xmlns:m="http://schemas.openxmlformats.org/officeDocument/2006/math" xmlns:v="urn:schemas-microsoft-com:vml" xmlns:wp14="http://schemas.microsoft.com/office/word/2010/wordprocessingDrawing" xmlns:wp="http://schemas.openxmlformats.org/drawingml/2006/wordprocessingDrawing" xmlns:w10="urn:schemas-microsoft-com:office:word" xmlns:w="http://schemas.openxmlformats.org/wordprocessingml/2006/main" xmlns:w14="http://schemas.microsoft.com/office/word/2010/wordml" xmlns:w15="http://schemas.microsoft.com/office/word/2012/wordml" xmlns:wpg="http://schemas.microsoft.com/office/word/2010/wordprocessingGroup" xmlns:wpi="http://schemas.microsoft.com/office/word/2010/wordprocessingInk" xmlns:wne="http://schemas.microsoft.com/office/word/2006/wordml" xmlns:wps="http://schemas.microsoft.com/office/word/2010/wordprocessingShape" mc:Ignorable="w14 w15 wp14">
-  <w:endnote w:type="separator" w:id="-1">
-    <w:p>
-      <w:pPr>
-        <w:spacing w:after="0" w:line="240" w:lineRule="auto"/>
-      </w:pPr>
+<file path=word/footnotes.xml><?xml version="1.0" encoding="utf-8"?>
+<w:footnotes xmlns:o="urn:schemas-microsoft-com:office:office" xmlns:r="http://schemas.openxmlformats.org/officeDocument/2006/relationships" xmlns:v="urn:schemas-microsoft-com:vml" xmlns:w="http://schemas.openxmlformats.org/wordprocessingml/2006/main" xmlns:w10="urn:schemas-microsoft-com:office:word" xmlns:wp="http://schemas.openxmlformats.org/drawingml/2006/wordprocessingDrawing" xmlns:wps="http://schemas.microsoft.com/office/word/2010/wordprocessingShape" xmlns:wpg="http://schemas.microsoft.com/office/word/2010/wordprocessingGroup" xmlns:mc="http://schemas.openxmlformats.org/markup-compatibility/2006" xmlns:wp14="http://schemas.microsoft.com/office/word/2010/wordprocessingDrawing" xmlns:w14="http://schemas.microsoft.com/office/word/2010/wordml" mc:Ignorable="w14 wp14">
+  <w:footnote w:id="0" w:type="separator">
+    <w:p>
       <w:r>
         <w:separator/>
       </w:r>
     </w:p>
-  </w:endnote>
-  <w:endnote w:type="continuationSeparator" w:id="0">
-    <w:p>
-      <w:pPr>
-        <w:spacing w:after="0" w:line="240" w:lineRule="auto"/>
-      </w:pPr>
+  </w:footnote>
+  <w:footnote w:id="1" w:type="continuationSeparator">
+    <w:p>
       <w:r>
         <w:continuationSeparator/>
       </w:r>
     </w:p>
-  </w:endnote>
-</w:endnotes>
-</file>
-
-<file path=word/footnotes.xml><?xml version="1.0" encoding="utf-8"?>
-<w:footnotes xmlns:wpc="http://schemas.microsoft.com/office/word/2010/wordprocessingCanvas" xmlns:mc="http://schemas.openxmlformats.org/markup-compatibility/2006" xmlns:o="urn:schemas-microsoft-com:office:office" xmlns:r="http://schemas.openxmlformats.org/officeDocument/2006/relationships" xmlns:m="http://schemas.openxmlformats.org/officeDocument/2006/math" xmlns:v="urn:schemas-microsoft-com:vml" xmlns:wp14="http://schemas.microsoft.com/office/word/2010/wordprocessingDrawing" xmlns:wp="http://schemas.openxmlformats.org/drawingml/2006/wordprocessingDrawing" xmlns:w10="urn:schemas-microsoft-com:office:word" xmlns:w="http://schemas.openxmlformats.org/wordprocessingml/2006/main" xmlns:w14="http://schemas.microsoft.com/office/word/2010/wordml" xmlns:w15="http://schemas.microsoft.com/office/word/2012/wordml" xmlns:wpg="http://schemas.microsoft.com/office/word/2010/wordprocessingGroup" xmlns:wpi="http://schemas.microsoft.com/office/word/2010/wordprocessingInk" xmlns:wne="http://schemas.microsoft.com/office/word/2006/wordml" xmlns:wps="http://schemas.microsoft.com/office/word/2010/wordprocessingShape" mc:Ignorable="w14 w15 wp14">
-  <w:footnote w:type="separator" w:id="-1">
-    <w:p>
-      <w:pPr>
-        <w:spacing w:after="0" w:line="240" w:lineRule="auto"/>
-      </w:pPr>
-      <w:r>
-        <w:separator/>
-      </w:r>
-    </w:p>
   </w:footnote>
-  <w:footnote w:type="continuationSeparator" w:id="0">
-    <w:p>
-      <w:pPr>
-        <w:spacing w:after="0" w:line="240" w:lineRule="auto"/>
-      </w:pPr>
-      <w:r>
-        <w:continuationSeparator/>
-      </w:r>
-    </w:p>
-  </w:footnote>
-  <w:footnote w:id="1">
-    <w:p>
-      <w:pPr>
-        <w:pStyle w:val="FootnoteText"/>
+  <w:footnote w:id="2">
+    <w:p>
+      <w:pPr>
+        <w:pStyle w:val="Footnote"/>
+        <w:rPr/>
       </w:pPr>
       <w:r>
         <w:rPr>
-          <w:rStyle w:val="FootnoteReference"/>
+          <w:rStyle w:val="Footnotereference"/>
         </w:rPr>
         <w:footnoteRef/>
-      </w:r>
-      <w:r>
+        <w:tab/>
+      </w:r>
+      <w:r>
+        <w:rPr/>
         <w:t xml:space="preserve"> </w:t>
       </w:r>
-      <w:proofErr w:type="spellStart"/>
-      <w:r>
-        <w:t>PHPInfo</w:t>
-      </w:r>
-      <w:proofErr w:type="spellEnd"/>
-      <w:r>
-        <w:t xml:space="preserve"> (</w:t>
-      </w:r>
-      <w:proofErr w:type="spellStart"/>
-      <w:r>
-        <w:t>phpinfo.php</w:t>
-      </w:r>
-      <w:proofErr w:type="spellEnd"/>
-      <w:r>
-        <w:t>). (2015, October 27). Retrieved October 27, 2015, from http://users.aber.ac.uk/ole4/phpinfo.php</w:t>
+      <w:r>
+        <w:rPr/>
+        <w:t>PHPInfo (phpinfo.php). (2015, October 27). Retrieved October 27, 2015, from http://users.aber.ac.uk/ole4/phpinfo.php</w:t>
       </w:r>
     </w:p>
   </w:footnote>
-  <w:footnote w:id="2">
-    <w:p>
-      <w:pPr>
-        <w:pStyle w:val="FootnoteText"/>
+  <w:footnote w:id="3">
+    <w:p>
+      <w:pPr>
+        <w:pStyle w:val="Footnote"/>
+        <w:rPr/>
       </w:pPr>
       <w:r>
         <w:rPr>
-          <w:rStyle w:val="FootnoteReference"/>
+          <w:rStyle w:val="Footnotereference"/>
         </w:rPr>
         <w:footnoteRef/>
-      </w:r>
-      <w:r>
+        <w:tab/>
+      </w:r>
+      <w:r>
+        <w:rPr/>
         <w:t xml:space="preserve"> </w:t>
       </w:r>
-      <w:proofErr w:type="spellStart"/>
-      <w:r>
-        <w:t>Phpinfo</w:t>
-      </w:r>
-      <w:proofErr w:type="spellEnd"/>
-      <w:r>
-        <w:t>. (2015, October 26). Retrieved October 27, 2015, from http://php.net/manual/en/function.phpinfo.php</w:t>
+      <w:r>
+        <w:rPr/>
+        <w:t>Phpinfo. (2015, October 26). Retrieved October 27, 2015, from http://php.net/manual/en/function.phpinfo.php</w:t>
       </w:r>
     </w:p>
   </w:footnote>
-  <w:footnote w:id="3">
-    <w:p>
-      <w:pPr>
-        <w:pStyle w:val="FootnoteText"/>
+  <w:footnote w:id="4">
+    <w:p>
+      <w:pPr>
+        <w:pStyle w:val="Footnote"/>
+        <w:rPr/>
       </w:pPr>
       <w:r>
         <w:rPr>
-          <w:rStyle w:val="FootnoteReference"/>
+          <w:rStyle w:val="Footnotereference"/>
         </w:rPr>
         <w:footnoteRef/>
-      </w:r>
-      <w:r>
-        <w:t xml:space="preserve"> Users.aber.ac.uk. (</w:t>
-      </w:r>
-      <w:proofErr w:type="spellStart"/>
-      <w:r>
-        <w:t>n.d.</w:t>
-      </w:r>
-      <w:proofErr w:type="spellEnd"/>
-      <w:r>
-        <w:t>). Retrieved October 27, 2015, from http://users.aber.ac.uk/en/resources/php.php</w:t>
+        <w:tab/>
+      </w:r>
+      <w:r>
+        <w:rPr/>
+        <w:t xml:space="preserve"> </w:t>
+      </w:r>
+      <w:r>
+        <w:rPr/>
+        <w:t>Users.aber.ac.uk. (n.d.). Retrieved October 27, 2015, from http://users.aber.ac.uk/en/resources/php.php</w:t>
+      </w:r>
+    </w:p>
+  </w:footnote>
+  <w:footnote w:id="5">
+    <w:p>
+      <w:pPr>
+        <w:pStyle w:val="Footnote"/>
+        <w:rPr/>
+      </w:pPr>
+      <w:r>
+        <w:rPr/>
+        <w:footnoteRef/>
+        <w:tab/>
+        <w:t xml:space="preserve"> </w:t>
+      </w:r>
+      <w:r>
+        <w:rPr/>
+        <w:t xml:space="preserve">PHPUnit Manual. (2015, October 27). Retrieved October 27, 2015, from https://phpunit.de/manual/current/en/phpunit-book.html#installation.requirements </w:t>
       </w:r>
     </w:p>
   </w:footnote>
@@ -379,15 +490,15 @@
 </file>
 
 <file path=word/header1.xml><?xml version="1.0" encoding="utf-8"?>
-<w:hdr xmlns:wpc="http://schemas.microsoft.com/office/word/2010/wordprocessingCanvas" xmlns:mc="http://schemas.openxmlformats.org/markup-compatibility/2006" xmlns:o="urn:schemas-microsoft-com:office:office" xmlns:r="http://schemas.openxmlformats.org/officeDocument/2006/relationships" xmlns:m="http://schemas.openxmlformats.org/officeDocument/2006/math" xmlns:v="urn:schemas-microsoft-com:vml" xmlns:wp14="http://schemas.microsoft.com/office/word/2010/wordprocessingDrawing" xmlns:wp="http://schemas.openxmlformats.org/drawingml/2006/wordprocessingDrawing" xmlns:w10="urn:schemas-microsoft-com:office:word" xmlns:w="http://schemas.openxmlformats.org/wordprocessingml/2006/main" xmlns:w14="http://schemas.microsoft.com/office/word/2010/wordml" xmlns:w15="http://schemas.microsoft.com/office/word/2012/wordml" xmlns:wpg="http://schemas.microsoft.com/office/word/2010/wordprocessingGroup" xmlns:wpi="http://schemas.microsoft.com/office/word/2010/wordprocessingInk" xmlns:wne="http://schemas.microsoft.com/office/word/2006/wordml" xmlns:wps="http://schemas.microsoft.com/office/word/2010/wordprocessingShape" mc:Ignorable="w14 w15 wp14">
+<w:hdr xmlns:o="urn:schemas-microsoft-com:office:office" xmlns:r="http://schemas.openxmlformats.org/officeDocument/2006/relationships" xmlns:v="urn:schemas-microsoft-com:vml" xmlns:w="http://schemas.openxmlformats.org/wordprocessingml/2006/main" xmlns:w10="urn:schemas-microsoft-com:office:word" xmlns:wp="http://schemas.openxmlformats.org/drawingml/2006/wordprocessingDrawing" xmlns:wps="http://schemas.microsoft.com/office/word/2010/wordprocessingShape" xmlns:wpg="http://schemas.microsoft.com/office/word/2010/wordprocessingGroup" xmlns:mc="http://schemas.openxmlformats.org/markup-compatibility/2006" xmlns:wp14="http://schemas.microsoft.com/office/word/2010/wordprocessingDrawing" xmlns:w14="http://schemas.microsoft.com/office/word/2010/wordml" mc:Ignorable="w14 wp14">
   <w:p>
     <w:pPr>
       <w:pStyle w:val="Header"/>
+      <w:rPr/>
     </w:pPr>
     <w:r>
+      <w:rPr/>
       <w:t>App Deployment Selection and Documentation – PHP</w:t>
-    </w:r>
-    <w:r>
       <w:tab/>
       <w:t>Oliver Earl</w:t>
     </w:r>
@@ -395,12 +506,288 @@
 </w:hdr>
 </file>
 
+<file path=word/numbering.xml><?xml version="1.0" encoding="utf-8"?>
+<w:numbering xmlns:w="http://schemas.openxmlformats.org/wordprocessingml/2006/main" xmlns:o="urn:schemas-microsoft-com:office:office" xmlns:r="http://schemas.openxmlformats.org/officeDocument/2006/relationships" xmlns:v="urn:schemas-microsoft-com:vml">
+  <w:abstractNum w:abstractNumId="1">
+    <w:lvl w:ilvl="0">
+      <w:start w:val="1"/>
+      <w:numFmt w:val="bullet"/>
+      <w:lvlText w:val=""/>
+      <w:lvlJc w:val="left"/>
+      <w:pPr>
+        <w:tabs>
+          <w:tab w:val="num" w:pos="720"/>
+        </w:tabs>
+        <w:ind w:left="720" w:hanging="360"/>
+      </w:pPr>
+      <w:rPr>
+        <w:rFonts w:ascii="Symbol" w:hAnsi="Symbol" w:cs="Symbol" w:hint="default"/>
+        <w:rFonts w:cs="OpenSymbol"/>
+      </w:rPr>
+    </w:lvl>
+    <w:lvl w:ilvl="1">
+      <w:start w:val="1"/>
+      <w:numFmt w:val="bullet"/>
+      <w:lvlText w:val="◦"/>
+      <w:lvlJc w:val="left"/>
+      <w:pPr>
+        <w:tabs>
+          <w:tab w:val="num" w:pos="1080"/>
+        </w:tabs>
+        <w:ind w:left="1080" w:hanging="360"/>
+      </w:pPr>
+      <w:rPr>
+        <w:rFonts w:ascii="OpenSymbol" w:hAnsi="OpenSymbol" w:cs="OpenSymbol" w:hint="default"/>
+        <w:rFonts w:cs="OpenSymbol"/>
+      </w:rPr>
+    </w:lvl>
+    <w:lvl w:ilvl="2">
+      <w:start w:val="1"/>
+      <w:numFmt w:val="bullet"/>
+      <w:lvlText w:val="▪"/>
+      <w:lvlJc w:val="left"/>
+      <w:pPr>
+        <w:tabs>
+          <w:tab w:val="num" w:pos="1440"/>
+        </w:tabs>
+        <w:ind w:left="1440" w:hanging="360"/>
+      </w:pPr>
+      <w:rPr>
+        <w:rFonts w:ascii="OpenSymbol" w:hAnsi="OpenSymbol" w:cs="OpenSymbol" w:hint="default"/>
+        <w:rFonts w:cs="OpenSymbol"/>
+      </w:rPr>
+    </w:lvl>
+    <w:lvl w:ilvl="3">
+      <w:start w:val="1"/>
+      <w:numFmt w:val="bullet"/>
+      <w:lvlText w:val=""/>
+      <w:lvlJc w:val="left"/>
+      <w:pPr>
+        <w:tabs>
+          <w:tab w:val="num" w:pos="1800"/>
+        </w:tabs>
+        <w:ind w:left="1800" w:hanging="360"/>
+      </w:pPr>
+      <w:rPr>
+        <w:rFonts w:ascii="Symbol" w:hAnsi="Symbol" w:cs="Symbol" w:hint="default"/>
+        <w:rFonts w:cs="OpenSymbol"/>
+      </w:rPr>
+    </w:lvl>
+    <w:lvl w:ilvl="4">
+      <w:start w:val="1"/>
+      <w:numFmt w:val="bullet"/>
+      <w:lvlText w:val="◦"/>
+      <w:lvlJc w:val="left"/>
+      <w:pPr>
+        <w:tabs>
+          <w:tab w:val="num" w:pos="2160"/>
+        </w:tabs>
+        <w:ind w:left="2160" w:hanging="360"/>
+      </w:pPr>
+      <w:rPr>
+        <w:rFonts w:ascii="OpenSymbol" w:hAnsi="OpenSymbol" w:cs="OpenSymbol" w:hint="default"/>
+        <w:rFonts w:cs="OpenSymbol"/>
+      </w:rPr>
+    </w:lvl>
+    <w:lvl w:ilvl="5">
+      <w:start w:val="1"/>
+      <w:numFmt w:val="bullet"/>
+      <w:lvlText w:val="▪"/>
+      <w:lvlJc w:val="left"/>
+      <w:pPr>
+        <w:tabs>
+          <w:tab w:val="num" w:pos="2520"/>
+        </w:tabs>
+        <w:ind w:left="2520" w:hanging="360"/>
+      </w:pPr>
+      <w:rPr>
+        <w:rFonts w:ascii="OpenSymbol" w:hAnsi="OpenSymbol" w:cs="OpenSymbol" w:hint="default"/>
+        <w:rFonts w:cs="OpenSymbol"/>
+      </w:rPr>
+    </w:lvl>
+    <w:lvl w:ilvl="6">
+      <w:start w:val="1"/>
+      <w:numFmt w:val="bullet"/>
+      <w:lvlText w:val=""/>
+      <w:lvlJc w:val="left"/>
+      <w:pPr>
+        <w:tabs>
+          <w:tab w:val="num" w:pos="2880"/>
+        </w:tabs>
+        <w:ind w:left="2880" w:hanging="360"/>
+      </w:pPr>
+      <w:rPr>
+        <w:rFonts w:ascii="Symbol" w:hAnsi="Symbol" w:cs="Symbol" w:hint="default"/>
+        <w:rFonts w:cs="OpenSymbol"/>
+      </w:rPr>
+    </w:lvl>
+    <w:lvl w:ilvl="7">
+      <w:start w:val="1"/>
+      <w:numFmt w:val="bullet"/>
+      <w:lvlText w:val="◦"/>
+      <w:lvlJc w:val="left"/>
+      <w:pPr>
+        <w:tabs>
+          <w:tab w:val="num" w:pos="3240"/>
+        </w:tabs>
+        <w:ind w:left="3240" w:hanging="360"/>
+      </w:pPr>
+      <w:rPr>
+        <w:rFonts w:ascii="OpenSymbol" w:hAnsi="OpenSymbol" w:cs="OpenSymbol" w:hint="default"/>
+        <w:rFonts w:cs="OpenSymbol"/>
+      </w:rPr>
+    </w:lvl>
+    <w:lvl w:ilvl="8">
+      <w:start w:val="1"/>
+      <w:numFmt w:val="bullet"/>
+      <w:lvlText w:val="▪"/>
+      <w:lvlJc w:val="left"/>
+      <w:pPr>
+        <w:tabs>
+          <w:tab w:val="num" w:pos="3600"/>
+        </w:tabs>
+        <w:ind w:left="3600" w:hanging="360"/>
+      </w:pPr>
+      <w:rPr>
+        <w:rFonts w:ascii="OpenSymbol" w:hAnsi="OpenSymbol" w:cs="OpenSymbol" w:hint="default"/>
+        <w:rFonts w:cs="OpenSymbol"/>
+      </w:rPr>
+    </w:lvl>
+  </w:abstractNum>
+  <w:abstractNum w:abstractNumId="2">
+    <w:lvl w:ilvl="0">
+      <w:start w:val="1"/>
+      <w:numFmt w:val="none"/>
+      <w:suff w:val="nothing"/>
+      <w:lvlText w:val=""/>
+      <w:lvlJc w:val="left"/>
+      <w:pPr>
+        <w:tabs>
+          <w:tab w:val="num" w:pos="432"/>
+        </w:tabs>
+        <w:ind w:left="432" w:hanging="432"/>
+      </w:pPr>
+    </w:lvl>
+    <w:lvl w:ilvl="1">
+      <w:start w:val="1"/>
+      <w:numFmt w:val="none"/>
+      <w:suff w:val="nothing"/>
+      <w:lvlText w:val=""/>
+      <w:lvlJc w:val="left"/>
+      <w:pPr>
+        <w:tabs>
+          <w:tab w:val="num" w:pos="576"/>
+        </w:tabs>
+        <w:ind w:left="576" w:hanging="576"/>
+      </w:pPr>
+    </w:lvl>
+    <w:lvl w:ilvl="2">
+      <w:start w:val="1"/>
+      <w:numFmt w:val="none"/>
+      <w:suff w:val="nothing"/>
+      <w:lvlText w:val=""/>
+      <w:lvlJc w:val="left"/>
+      <w:pPr>
+        <w:tabs>
+          <w:tab w:val="num" w:pos="720"/>
+        </w:tabs>
+        <w:ind w:left="720" w:hanging="720"/>
+      </w:pPr>
+    </w:lvl>
+    <w:lvl w:ilvl="3">
+      <w:start w:val="1"/>
+      <w:numFmt w:val="none"/>
+      <w:suff w:val="nothing"/>
+      <w:lvlText w:val=""/>
+      <w:lvlJc w:val="left"/>
+      <w:pPr>
+        <w:tabs>
+          <w:tab w:val="num" w:pos="864"/>
+        </w:tabs>
+        <w:ind w:left="864" w:hanging="864"/>
+      </w:pPr>
+    </w:lvl>
+    <w:lvl w:ilvl="4">
+      <w:start w:val="1"/>
+      <w:numFmt w:val="none"/>
+      <w:suff w:val="nothing"/>
+      <w:lvlText w:val=""/>
+      <w:lvlJc w:val="left"/>
+      <w:pPr>
+        <w:tabs>
+          <w:tab w:val="num" w:pos="1008"/>
+        </w:tabs>
+        <w:ind w:left="1008" w:hanging="1008"/>
+      </w:pPr>
+    </w:lvl>
+    <w:lvl w:ilvl="5">
+      <w:start w:val="1"/>
+      <w:numFmt w:val="none"/>
+      <w:suff w:val="nothing"/>
+      <w:lvlText w:val=""/>
+      <w:lvlJc w:val="left"/>
+      <w:pPr>
+        <w:tabs>
+          <w:tab w:val="num" w:pos="1152"/>
+        </w:tabs>
+        <w:ind w:left="1152" w:hanging="1152"/>
+      </w:pPr>
+    </w:lvl>
+    <w:lvl w:ilvl="6">
+      <w:start w:val="1"/>
+      <w:numFmt w:val="none"/>
+      <w:suff w:val="nothing"/>
+      <w:lvlText w:val=""/>
+      <w:lvlJc w:val="left"/>
+      <w:pPr>
+        <w:tabs>
+          <w:tab w:val="num" w:pos="1296"/>
+        </w:tabs>
+        <w:ind w:left="1296" w:hanging="1296"/>
+      </w:pPr>
+    </w:lvl>
+    <w:lvl w:ilvl="7">
+      <w:start w:val="1"/>
+      <w:numFmt w:val="none"/>
+      <w:suff w:val="nothing"/>
+      <w:lvlText w:val=""/>
+      <w:lvlJc w:val="left"/>
+      <w:pPr>
+        <w:tabs>
+          <w:tab w:val="num" w:pos="1440"/>
+        </w:tabs>
+        <w:ind w:left="1440" w:hanging="1440"/>
+      </w:pPr>
+    </w:lvl>
+    <w:lvl w:ilvl="8">
+      <w:start w:val="1"/>
+      <w:numFmt w:val="none"/>
+      <w:suff w:val="nothing"/>
+      <w:lvlText w:val=""/>
+      <w:lvlJc w:val="left"/>
+      <w:pPr>
+        <w:tabs>
+          <w:tab w:val="num" w:pos="1584"/>
+        </w:tabs>
+        <w:ind w:left="1584" w:hanging="1584"/>
+      </w:pPr>
+    </w:lvl>
+  </w:abstractNum>
+  <w:num w:numId="1">
+    <w:abstractNumId w:val="1"/>
+  </w:num>
+  <w:num w:numId="2">
+    <w:abstractNumId w:val="2"/>
+  </w:num>
+</w:numbering>
+</file>
+
 <file path=word/styles.xml><?xml version="1.0" encoding="utf-8"?>
-<w:styles xmlns:mc="http://schemas.openxmlformats.org/markup-compatibility/2006" xmlns:r="http://schemas.openxmlformats.org/officeDocument/2006/relationships" xmlns:w="http://schemas.openxmlformats.org/wordprocessingml/2006/main" xmlns:w14="http://schemas.microsoft.com/office/word/2010/wordml" xmlns:w15="http://schemas.microsoft.com/office/word/2012/wordml" mc:Ignorable="w14 w15">
+<w:styles xmlns:w="http://schemas.openxmlformats.org/wordprocessingml/2006/main" xmlns:w14="http://schemas.microsoft.com/office/word/2010/wordml" xmlns:mc="http://schemas.openxmlformats.org/markup-compatibility/2006" mc:Ignorable="w14">
   <w:docDefaults>
     <w:rPrDefault>
       <w:rPr>
-        <w:rFonts w:asciiTheme="minorHAnsi" w:eastAsiaTheme="minorHAnsi" w:hAnsiTheme="minorHAnsi" w:cstheme="minorBidi"/>
+        <w:rFonts w:ascii="Calibri" w:hAnsi="Calibri" w:eastAsia="Calibri" w:cs="" w:asciiTheme="minorHAnsi" w:cstheme="minorBidi" w:eastAsiaTheme="minorHAnsi" w:hAnsiTheme="minorHAnsi"/>
         <w:sz w:val="22"/>
         <w:szCs w:val="22"/>
         <w:lang w:val="en-GB" w:eastAsia="en-US" w:bidi="ar-SA"/>
@@ -408,21 +795,21 @@
     </w:rPrDefault>
     <w:pPrDefault>
       <w:pPr>
-        <w:spacing w:after="160" w:line="259" w:lineRule="auto"/>
+        <w:spacing w:lineRule="auto" w:line="259"/>
       </w:pPr>
     </w:pPrDefault>
   </w:docDefaults>
   <w:latentStyles w:defLockedState="0" w:defUIPriority="99" w:defSemiHidden="0" w:defUnhideWhenUsed="0" w:defQFormat="0" w:count="371">
     <w:lsdException w:name="Normal" w:uiPriority="0" w:qFormat="1"/>
     <w:lsdException w:name="heading 1" w:uiPriority="9" w:qFormat="1"/>
-    <w:lsdException w:name="heading 2" w:semiHidden="1" w:uiPriority="9" w:unhideWhenUsed="1" w:qFormat="1"/>
-    <w:lsdException w:name="heading 3" w:semiHidden="1" w:uiPriority="9" w:unhideWhenUsed="1" w:qFormat="1"/>
-    <w:lsdException w:name="heading 4" w:semiHidden="1" w:uiPriority="9" w:unhideWhenUsed="1" w:qFormat="1"/>
-    <w:lsdException w:name="heading 5" w:semiHidden="1" w:uiPriority="9" w:unhideWhenUsed="1" w:qFormat="1"/>
-    <w:lsdException w:name="heading 6" w:semiHidden="1" w:uiPriority="9" w:unhideWhenUsed="1" w:qFormat="1"/>
-    <w:lsdException w:name="heading 7" w:semiHidden="1" w:uiPriority="9" w:unhideWhenUsed="1" w:qFormat="1"/>
-    <w:lsdException w:name="heading 8" w:semiHidden="1" w:uiPriority="9" w:unhideWhenUsed="1" w:qFormat="1"/>
-    <w:lsdException w:name="heading 9" w:semiHidden="1" w:uiPriority="9" w:unhideWhenUsed="1" w:qFormat="1"/>
+    <w:lsdException w:name="heading 2" w:uiPriority="9" w:semiHidden="1" w:unhideWhenUsed="1" w:qFormat="1"/>
+    <w:lsdException w:name="heading 3" w:uiPriority="9" w:semiHidden="1" w:unhideWhenUsed="1" w:qFormat="1"/>
+    <w:lsdException w:name="heading 4" w:uiPriority="9" w:semiHidden="1" w:unhideWhenUsed="1" w:qFormat="1"/>
+    <w:lsdException w:name="heading 5" w:uiPriority="9" w:semiHidden="1" w:unhideWhenUsed="1" w:qFormat="1"/>
+    <w:lsdException w:name="heading 6" w:uiPriority="9" w:semiHidden="1" w:unhideWhenUsed="1" w:qFormat="1"/>
+    <w:lsdException w:name="heading 7" w:uiPriority="9" w:semiHidden="1" w:unhideWhenUsed="1" w:qFormat="1"/>
+    <w:lsdException w:name="heading 8" w:uiPriority="9" w:semiHidden="1" w:unhideWhenUsed="1" w:qFormat="1"/>
+    <w:lsdException w:name="heading 9" w:uiPriority="9" w:semiHidden="1" w:unhideWhenUsed="1" w:qFormat="1"/>
     <w:lsdException w:name="index 1" w:semiHidden="1" w:unhideWhenUsed="1"/>
     <w:lsdException w:name="index 2" w:semiHidden="1" w:unhideWhenUsed="1"/>
     <w:lsdException w:name="index 3" w:semiHidden="1" w:unhideWhenUsed="1"/>
@@ -432,22 +819,22 @@
     <w:lsdException w:name="index 7" w:semiHidden="1" w:unhideWhenUsed="1"/>
     <w:lsdException w:name="index 8" w:semiHidden="1" w:unhideWhenUsed="1"/>
     <w:lsdException w:name="index 9" w:semiHidden="1" w:unhideWhenUsed="1"/>
-    <w:lsdException w:name="toc 1" w:semiHidden="1" w:uiPriority="39" w:unhideWhenUsed="1"/>
-    <w:lsdException w:name="toc 2" w:semiHidden="1" w:uiPriority="39" w:unhideWhenUsed="1"/>
-    <w:lsdException w:name="toc 3" w:semiHidden="1" w:uiPriority="39" w:unhideWhenUsed="1"/>
-    <w:lsdException w:name="toc 4" w:semiHidden="1" w:uiPriority="39" w:unhideWhenUsed="1"/>
-    <w:lsdException w:name="toc 5" w:semiHidden="1" w:uiPriority="39" w:unhideWhenUsed="1"/>
-    <w:lsdException w:name="toc 6" w:semiHidden="1" w:uiPriority="39" w:unhideWhenUsed="1"/>
-    <w:lsdException w:name="toc 7" w:semiHidden="1" w:uiPriority="39" w:unhideWhenUsed="1"/>
-    <w:lsdException w:name="toc 8" w:semiHidden="1" w:uiPriority="39" w:unhideWhenUsed="1"/>
-    <w:lsdException w:name="toc 9" w:semiHidden="1" w:uiPriority="39" w:unhideWhenUsed="1"/>
+    <w:lsdException w:name="toc 1" w:uiPriority="39" w:semiHidden="1" w:unhideWhenUsed="1"/>
+    <w:lsdException w:name="toc 2" w:uiPriority="39" w:semiHidden="1" w:unhideWhenUsed="1"/>
+    <w:lsdException w:name="toc 3" w:uiPriority="39" w:semiHidden="1" w:unhideWhenUsed="1"/>
+    <w:lsdException w:name="toc 4" w:uiPriority="39" w:semiHidden="1" w:unhideWhenUsed="1"/>
+    <w:lsdException w:name="toc 5" w:uiPriority="39" w:semiHidden="1" w:unhideWhenUsed="1"/>
+    <w:lsdException w:name="toc 6" w:uiPriority="39" w:semiHidden="1" w:unhideWhenUsed="1"/>
+    <w:lsdException w:name="toc 7" w:uiPriority="39" w:semiHidden="1" w:unhideWhenUsed="1"/>
+    <w:lsdException w:name="toc 8" w:uiPriority="39" w:semiHidden="1" w:unhideWhenUsed="1"/>
+    <w:lsdException w:name="toc 9" w:uiPriority="39" w:semiHidden="1" w:unhideWhenUsed="1"/>
     <w:lsdException w:name="Normal Indent" w:semiHidden="1" w:unhideWhenUsed="1"/>
     <w:lsdException w:name="footnote text" w:semiHidden="1" w:unhideWhenUsed="1"/>
     <w:lsdException w:name="annotation text" w:semiHidden="1" w:unhideWhenUsed="1"/>
     <w:lsdException w:name="header" w:semiHidden="1" w:unhideWhenUsed="1"/>
     <w:lsdException w:name="footer" w:semiHidden="1" w:unhideWhenUsed="1"/>
     <w:lsdException w:name="index heading" w:semiHidden="1" w:unhideWhenUsed="1"/>
-    <w:lsdException w:name="caption" w:semiHidden="1" w:uiPriority="35" w:unhideWhenUsed="1" w:qFormat="1"/>
+    <w:lsdException w:name="caption" w:uiPriority="35" w:semiHidden="1" w:unhideWhenUsed="1" w:qFormat="1"/>
     <w:lsdException w:name="table of figures" w:semiHidden="1" w:unhideWhenUsed="1"/>
     <w:lsdException w:name="envelope address" w:semiHidden="1" w:unhideWhenUsed="1"/>
     <w:lsdException w:name="envelope return" w:semiHidden="1" w:unhideWhenUsed="1"/>
@@ -478,7 +865,7 @@
     <w:lsdException w:name="Title" w:uiPriority="10" w:qFormat="1"/>
     <w:lsdException w:name="Closing" w:semiHidden="1" w:unhideWhenUsed="1"/>
     <w:lsdException w:name="Signature" w:semiHidden="1" w:unhideWhenUsed="1"/>
-    <w:lsdException w:name="Default Paragraph Font" w:semiHidden="1" w:uiPriority="1" w:unhideWhenUsed="1"/>
+    <w:lsdException w:name="Default Paragraph Font" w:uiPriority="1" w:semiHidden="1" w:unhideWhenUsed="1"/>
     <w:lsdException w:name="Body Text" w:semiHidden="1" w:unhideWhenUsed="1"/>
     <w:lsdException w:name="Body Text Indent" w:semiHidden="1" w:unhideWhenUsed="1"/>
     <w:lsdException w:name="List Continue" w:semiHidden="1" w:unhideWhenUsed="1"/>
@@ -678,8 +1065,8 @@
     <w:lsdException w:name="Subtle Reference" w:uiPriority="31" w:qFormat="1"/>
     <w:lsdException w:name="Intense Reference" w:uiPriority="32" w:qFormat="1"/>
     <w:lsdException w:name="Book Title" w:uiPriority="33" w:qFormat="1"/>
-    <w:lsdException w:name="Bibliography" w:semiHidden="1" w:uiPriority="37" w:unhideWhenUsed="1"/>
-    <w:lsdException w:name="TOC Heading" w:semiHidden="1" w:uiPriority="39" w:unhideWhenUsed="1" w:qFormat="1"/>
+    <w:lsdException w:name="Bibliography" w:uiPriority="37" w:semiHidden="1" w:unhideWhenUsed="1"/>
+    <w:lsdException w:name="TOC Heading" w:uiPriority="39" w:semiHidden="1" w:unhideWhenUsed="1" w:qFormat="1"/>
     <w:lsdException w:name="Plain Table 1" w:uiPriority="41"/>
     <w:lsdException w:name="Plain Table 2" w:uiPriority="42"/>
     <w:lsdException w:name="Plain Table 3" w:uiPriority="43"/>
@@ -785,13 +1172,315 @@
     <w:lsdException w:name="List Table 6 Colorful Accent 6" w:uiPriority="51"/>
     <w:lsdException w:name="List Table 7 Colorful Accent 6" w:uiPriority="52"/>
   </w:latentStyles>
-  <w:style w:type="paragraph" w:default="1" w:styleId="Normal">
+  <w:style w:type="paragraph" w:styleId="Normal" w:default="1">
     <w:name w:val="Normal"/>
     <w:qFormat/>
-  </w:style>
-  <w:style w:type="character" w:default="1" w:styleId="DefaultParagraphFont">
+    <w:pPr>
+      <w:widowControl/>
+      <w:suppressAutoHyphens w:val="true"/>
+      <w:bidi w:val="0"/>
+      <w:spacing w:lineRule="auto" w:line="259" w:before="0" w:after="160"/>
+      <w:jc w:val="left"/>
+    </w:pPr>
+    <w:rPr>
+      <w:rFonts w:ascii="Calibri" w:hAnsi="Calibri" w:eastAsia="Calibri" w:cs="" w:asciiTheme="minorHAnsi" w:cstheme="minorBidi" w:eastAsiaTheme="minorHAnsi" w:hAnsiTheme="minorHAnsi"/>
+      <w:color w:val="auto"/>
+      <w:sz w:val="22"/>
+      <w:szCs w:val="22"/>
+      <w:lang w:val="en-GB" w:eastAsia="en-US" w:bidi="ar-SA"/>
+    </w:rPr>
+  </w:style>
+  <w:style w:type="paragraph" w:styleId="Heading1">
+    <w:name w:val="Heading 1"/>
+    <w:basedOn w:val="Heading"/>
+    <w:qFormat/>
+    <w:pPr/>
+    <w:rPr/>
+  </w:style>
+  <w:style w:type="paragraph" w:styleId="Heading2">
+    <w:name w:val="Heading 2"/>
+    <w:basedOn w:val="Heading"/>
+    <w:qFormat/>
+    <w:pPr/>
+    <w:rPr/>
+  </w:style>
+  <w:style w:type="paragraph" w:styleId="Heading3">
+    <w:name w:val="Heading 3"/>
+    <w:basedOn w:val="Heading"/>
+    <w:qFormat/>
+    <w:pPr/>
+    <w:rPr/>
+  </w:style>
+  <w:style w:type="character" w:styleId="DefaultParagraphFont" w:default="1">
     <w:name w:val="Default Paragraph Font"/>
     <w:uiPriority w:val="1"/>
+    <w:semiHidden/>
+    <w:unhideWhenUsed/>
+    <w:qFormat/>
+    <w:rPr/>
+  </w:style>
+  <w:style w:type="character" w:styleId="HeaderChar" w:customStyle="1">
+    <w:name w:val="Header Char"/>
+    <w:basedOn w:val="DefaultParagraphFont"/>
+    <w:link w:val="Header"/>
+    <w:uiPriority w:val="99"/>
+    <w:qFormat/>
+    <w:rsid w:val="00294103"/>
+    <w:rPr/>
+  </w:style>
+  <w:style w:type="character" w:styleId="FooterChar" w:customStyle="1">
+    <w:name w:val="Footer Char"/>
+    <w:basedOn w:val="DefaultParagraphFont"/>
+    <w:link w:val="Footer"/>
+    <w:uiPriority w:val="99"/>
+    <w:qFormat/>
+    <w:rsid w:val="00294103"/>
+    <w:rPr/>
+  </w:style>
+  <w:style w:type="character" w:styleId="EndnoteTextChar" w:customStyle="1">
+    <w:name w:val="Endnote Text Char"/>
+    <w:basedOn w:val="DefaultParagraphFont"/>
+    <w:link w:val="EndnoteText"/>
+    <w:uiPriority w:val="99"/>
+    <w:semiHidden/>
+    <w:qFormat/>
+    <w:rsid w:val="00736b63"/>
+    <w:rPr>
+      <w:sz w:val="20"/>
+      <w:szCs w:val="20"/>
+    </w:rPr>
+  </w:style>
+  <w:style w:type="character" w:styleId="Endnotereference">
+    <w:name w:val="endnote reference"/>
+    <w:basedOn w:val="DefaultParagraphFont"/>
+    <w:uiPriority w:val="99"/>
+    <w:semiHidden/>
+    <w:unhideWhenUsed/>
+    <w:qFormat/>
+    <w:rsid w:val="00736b63"/>
+    <w:rPr>
+      <w:vertAlign w:val="superscript"/>
+    </w:rPr>
+  </w:style>
+  <w:style w:type="character" w:styleId="FootnoteTextChar" w:customStyle="1">
+    <w:name w:val="Footnote Text Char"/>
+    <w:basedOn w:val="DefaultParagraphFont"/>
+    <w:link w:val="FootnoteText"/>
+    <w:uiPriority w:val="99"/>
+    <w:semiHidden/>
+    <w:qFormat/>
+    <w:rsid w:val="00736b63"/>
+    <w:rPr>
+      <w:sz w:val="20"/>
+      <w:szCs w:val="20"/>
+    </w:rPr>
+  </w:style>
+  <w:style w:type="character" w:styleId="Footnotereference">
+    <w:name w:val="footnote reference"/>
+    <w:basedOn w:val="DefaultParagraphFont"/>
+    <w:uiPriority w:val="99"/>
+    <w:semiHidden/>
+    <w:unhideWhenUsed/>
+    <w:qFormat/>
+    <w:rsid w:val="00736b63"/>
+    <w:rPr>
+      <w:vertAlign w:val="superscript"/>
+    </w:rPr>
+  </w:style>
+  <w:style w:type="character" w:styleId="InternetLink">
+    <w:name w:val="Internet Link"/>
+    <w:basedOn w:val="DefaultParagraphFont"/>
+    <w:uiPriority w:val="99"/>
+    <w:unhideWhenUsed/>
+    <w:rsid w:val="00736b63"/>
+    <w:rPr>
+      <w:color w:val="0563C1" w:themeColor="hyperlink"/>
+      <w:u w:val="single"/>
+    </w:rPr>
+  </w:style>
+  <w:style w:type="character" w:styleId="FootnoteCharacters">
+    <w:name w:val="Footnote Characters"/>
+    <w:qFormat/>
+    <w:rPr/>
+  </w:style>
+  <w:style w:type="character" w:styleId="FootnoteAnchor">
+    <w:name w:val="Footnote Anchor"/>
+    <w:rPr>
+      <w:vertAlign w:val="superscript"/>
+    </w:rPr>
+  </w:style>
+  <w:style w:type="character" w:styleId="Bullets">
+    <w:name w:val="Bullets"/>
+    <w:qFormat/>
+    <w:rPr>
+      <w:rFonts w:ascii="OpenSymbol" w:hAnsi="OpenSymbol" w:eastAsia="OpenSymbol" w:cs="OpenSymbol"/>
+    </w:rPr>
+  </w:style>
+  <w:style w:type="character" w:styleId="EndnoteAnchor">
+    <w:name w:val="Endnote Anchor"/>
+    <w:rPr>
+      <w:vertAlign w:val="superscript"/>
+    </w:rPr>
+  </w:style>
+  <w:style w:type="character" w:styleId="EndnoteCharacters">
+    <w:name w:val="Endnote Characters"/>
+    <w:qFormat/>
+    <w:rPr/>
+  </w:style>
+  <w:style w:type="paragraph" w:styleId="Heading">
+    <w:name w:val="Heading"/>
+    <w:basedOn w:val="Normal"/>
+    <w:next w:val="TextBody"/>
+    <w:qFormat/>
+    <w:pPr>
+      <w:keepNext/>
+      <w:spacing w:before="240" w:after="120"/>
+    </w:pPr>
+    <w:rPr>
+      <w:rFonts w:ascii="Liberation Sans" w:hAnsi="Liberation Sans" w:eastAsia="DejaVu Sans" w:cs="FreeSans"/>
+      <w:sz w:val="28"/>
+      <w:szCs w:val="28"/>
+    </w:rPr>
+  </w:style>
+  <w:style w:type="paragraph" w:styleId="TextBody">
+    <w:name w:val="Text Body"/>
+    <w:basedOn w:val="Normal"/>
+    <w:pPr>
+      <w:spacing w:lineRule="auto" w:line="288" w:before="0" w:after="140"/>
+    </w:pPr>
+    <w:rPr/>
+  </w:style>
+  <w:style w:type="paragraph" w:styleId="List">
+    <w:name w:val="List"/>
+    <w:basedOn w:val="TextBody"/>
+    <w:pPr/>
+    <w:rPr>
+      <w:rFonts w:cs="FreeSans"/>
+    </w:rPr>
+  </w:style>
+  <w:style w:type="paragraph" w:styleId="Caption">
+    <w:name w:val="Caption"/>
+    <w:basedOn w:val="Normal"/>
+    <w:qFormat/>
+    <w:pPr>
+      <w:suppressLineNumbers/>
+      <w:spacing w:before="120" w:after="120"/>
+    </w:pPr>
+    <w:rPr>
+      <w:rFonts w:cs="FreeSans"/>
+      <w:i/>
+      <w:iCs/>
+      <w:sz w:val="24"/>
+      <w:szCs w:val="24"/>
+    </w:rPr>
+  </w:style>
+  <w:style w:type="paragraph" w:styleId="Index">
+    <w:name w:val="Index"/>
+    <w:basedOn w:val="Normal"/>
+    <w:qFormat/>
+    <w:pPr>
+      <w:suppressLineNumbers/>
+    </w:pPr>
+    <w:rPr>
+      <w:rFonts w:cs="FreeSans"/>
+    </w:rPr>
+  </w:style>
+  <w:style w:type="paragraph" w:styleId="Header">
+    <w:name w:val="Header"/>
+    <w:basedOn w:val="Normal"/>
+    <w:link w:val="HeaderChar"/>
+    <w:uiPriority w:val="99"/>
+    <w:unhideWhenUsed/>
+    <w:rsid w:val="00294103"/>
+    <w:pPr>
+      <w:tabs>
+        <w:tab w:val="center" w:pos="4513" w:leader="none"/>
+        <w:tab w:val="right" w:pos="9026" w:leader="none"/>
+      </w:tabs>
+      <w:spacing w:lineRule="auto" w:line="240" w:before="0" w:after="0"/>
+    </w:pPr>
+    <w:rPr/>
+  </w:style>
+  <w:style w:type="paragraph" w:styleId="Footer">
+    <w:name w:val="Footer"/>
+    <w:basedOn w:val="Normal"/>
+    <w:link w:val="FooterChar"/>
+    <w:uiPriority w:val="99"/>
+    <w:unhideWhenUsed/>
+    <w:rsid w:val="00294103"/>
+    <w:pPr>
+      <w:tabs>
+        <w:tab w:val="center" w:pos="4513" w:leader="none"/>
+        <w:tab w:val="right" w:pos="9026" w:leader="none"/>
+      </w:tabs>
+      <w:spacing w:lineRule="auto" w:line="240" w:before="0" w:after="0"/>
+    </w:pPr>
+    <w:rPr/>
+  </w:style>
+  <w:style w:type="paragraph" w:styleId="Endnotetext">
+    <w:name w:val="endnote text"/>
+    <w:basedOn w:val="Normal"/>
+    <w:link w:val="EndnoteTextChar"/>
+    <w:uiPriority w:val="99"/>
+    <w:semiHidden/>
+    <w:unhideWhenUsed/>
+    <w:qFormat/>
+    <w:rsid w:val="00736b63"/>
+    <w:pPr>
+      <w:spacing w:lineRule="auto" w:line="240" w:before="0" w:after="0"/>
+    </w:pPr>
+    <w:rPr>
+      <w:sz w:val="20"/>
+      <w:szCs w:val="20"/>
+    </w:rPr>
+  </w:style>
+  <w:style w:type="paragraph" w:styleId="Footnotetext">
+    <w:name w:val="footnote text"/>
+    <w:basedOn w:val="Normal"/>
+    <w:link w:val="FootnoteTextChar"/>
+    <w:uiPriority w:val="99"/>
+    <w:semiHidden/>
+    <w:unhideWhenUsed/>
+    <w:qFormat/>
+    <w:rsid w:val="00736b63"/>
+    <w:pPr>
+      <w:spacing w:lineRule="auto" w:line="240" w:before="0" w:after="0"/>
+    </w:pPr>
+    <w:rPr>
+      <w:sz w:val="20"/>
+      <w:szCs w:val="20"/>
+    </w:rPr>
+  </w:style>
+  <w:style w:type="paragraph" w:styleId="Footnote">
+    <w:name w:val="Footnote"/>
+    <w:basedOn w:val="Normal"/>
+    <w:pPr/>
+    <w:rPr/>
+  </w:style>
+  <w:style w:type="paragraph" w:styleId="Quotations">
+    <w:name w:val="Quotations"/>
+    <w:basedOn w:val="Normal"/>
+    <w:qFormat/>
+    <w:pPr/>
+    <w:rPr/>
+  </w:style>
+  <w:style w:type="paragraph" w:styleId="Title">
+    <w:name w:val="Title"/>
+    <w:basedOn w:val="Heading"/>
+    <w:qFormat/>
+    <w:pPr/>
+    <w:rPr/>
+  </w:style>
+  <w:style w:type="paragraph" w:styleId="Subtitle">
+    <w:name w:val="Subtitle"/>
+    <w:basedOn w:val="Heading"/>
+    <w:qFormat/>
+    <w:pPr/>
+    <w:rPr/>
+  </w:style>
+  <w:style w:type="numbering" w:styleId="NoList" w:default="1">
+    <w:name w:val="No List"/>
+    <w:uiPriority w:val="99"/>
     <w:semiHidden/>
     <w:unhideWhenUsed/>
   </w:style>
@@ -809,145 +1498,6 @@
         <w:right w:w="108" w:type="dxa"/>
       </w:tblCellMar>
     </w:tblPr>
-  </w:style>
-  <w:style w:type="numbering" w:default="1" w:styleId="NoList">
-    <w:name w:val="No List"/>
-    <w:uiPriority w:val="99"/>
-    <w:semiHidden/>
-    <w:unhideWhenUsed/>
-  </w:style>
-  <w:style w:type="paragraph" w:styleId="Header">
-    <w:name w:val="header"/>
-    <w:basedOn w:val="Normal"/>
-    <w:link w:val="HeaderChar"/>
-    <w:uiPriority w:val="99"/>
-    <w:unhideWhenUsed/>
-    <w:rsid w:val="00294103"/>
-    <w:pPr>
-      <w:tabs>
-        <w:tab w:val="center" w:pos="4513"/>
-        <w:tab w:val="right" w:pos="9026"/>
-      </w:tabs>
-      <w:spacing w:after="0" w:line="240" w:lineRule="auto"/>
-    </w:pPr>
-  </w:style>
-  <w:style w:type="character" w:customStyle="1" w:styleId="HeaderChar">
-    <w:name w:val="Header Char"/>
-    <w:basedOn w:val="DefaultParagraphFont"/>
-    <w:link w:val="Header"/>
-    <w:uiPriority w:val="99"/>
-    <w:rsid w:val="00294103"/>
-  </w:style>
-  <w:style w:type="paragraph" w:styleId="Footer">
-    <w:name w:val="footer"/>
-    <w:basedOn w:val="Normal"/>
-    <w:link w:val="FooterChar"/>
-    <w:uiPriority w:val="99"/>
-    <w:unhideWhenUsed/>
-    <w:rsid w:val="00294103"/>
-    <w:pPr>
-      <w:tabs>
-        <w:tab w:val="center" w:pos="4513"/>
-        <w:tab w:val="right" w:pos="9026"/>
-      </w:tabs>
-      <w:spacing w:after="0" w:line="240" w:lineRule="auto"/>
-    </w:pPr>
-  </w:style>
-  <w:style w:type="character" w:customStyle="1" w:styleId="FooterChar">
-    <w:name w:val="Footer Char"/>
-    <w:basedOn w:val="DefaultParagraphFont"/>
-    <w:link w:val="Footer"/>
-    <w:uiPriority w:val="99"/>
-    <w:rsid w:val="00294103"/>
-  </w:style>
-  <w:style w:type="paragraph" w:styleId="EndnoteText">
-    <w:name w:val="endnote text"/>
-    <w:basedOn w:val="Normal"/>
-    <w:link w:val="EndnoteTextChar"/>
-    <w:uiPriority w:val="99"/>
-    <w:semiHidden/>
-    <w:unhideWhenUsed/>
-    <w:rsid w:val="00736B63"/>
-    <w:pPr>
-      <w:spacing w:after="0" w:line="240" w:lineRule="auto"/>
-    </w:pPr>
-    <w:rPr>
-      <w:sz w:val="20"/>
-      <w:szCs w:val="20"/>
-    </w:rPr>
-  </w:style>
-  <w:style w:type="character" w:customStyle="1" w:styleId="EndnoteTextChar">
-    <w:name w:val="Endnote Text Char"/>
-    <w:basedOn w:val="DefaultParagraphFont"/>
-    <w:link w:val="EndnoteText"/>
-    <w:uiPriority w:val="99"/>
-    <w:semiHidden/>
-    <w:rsid w:val="00736B63"/>
-    <w:rPr>
-      <w:sz w:val="20"/>
-      <w:szCs w:val="20"/>
-    </w:rPr>
-  </w:style>
-  <w:style w:type="character" w:styleId="EndnoteReference">
-    <w:name w:val="endnote reference"/>
-    <w:basedOn w:val="DefaultParagraphFont"/>
-    <w:uiPriority w:val="99"/>
-    <w:semiHidden/>
-    <w:unhideWhenUsed/>
-    <w:rsid w:val="00736B63"/>
-    <w:rPr>
-      <w:vertAlign w:val="superscript"/>
-    </w:rPr>
-  </w:style>
-  <w:style w:type="paragraph" w:styleId="FootnoteText">
-    <w:name w:val="footnote text"/>
-    <w:basedOn w:val="Normal"/>
-    <w:link w:val="FootnoteTextChar"/>
-    <w:uiPriority w:val="99"/>
-    <w:semiHidden/>
-    <w:unhideWhenUsed/>
-    <w:rsid w:val="00736B63"/>
-    <w:pPr>
-      <w:spacing w:after="0" w:line="240" w:lineRule="auto"/>
-    </w:pPr>
-    <w:rPr>
-      <w:sz w:val="20"/>
-      <w:szCs w:val="20"/>
-    </w:rPr>
-  </w:style>
-  <w:style w:type="character" w:customStyle="1" w:styleId="FootnoteTextChar">
-    <w:name w:val="Footnote Text Char"/>
-    <w:basedOn w:val="DefaultParagraphFont"/>
-    <w:link w:val="FootnoteText"/>
-    <w:uiPriority w:val="99"/>
-    <w:semiHidden/>
-    <w:rsid w:val="00736B63"/>
-    <w:rPr>
-      <w:sz w:val="20"/>
-      <w:szCs w:val="20"/>
-    </w:rPr>
-  </w:style>
-  <w:style w:type="character" w:styleId="FootnoteReference">
-    <w:name w:val="footnote reference"/>
-    <w:basedOn w:val="DefaultParagraphFont"/>
-    <w:uiPriority w:val="99"/>
-    <w:semiHidden/>
-    <w:unhideWhenUsed/>
-    <w:rsid w:val="00736B63"/>
-    <w:rPr>
-      <w:vertAlign w:val="superscript"/>
-    </w:rPr>
-  </w:style>
-  <w:style w:type="character" w:styleId="Hyperlink">
-    <w:name w:val="Hyperlink"/>
-    <w:basedOn w:val="DefaultParagraphFont"/>
-    <w:uiPriority w:val="99"/>
-    <w:unhideWhenUsed/>
-    <w:rsid w:val="00736B63"/>
-    <w:rPr>
-      <w:color w:val="0563C1" w:themeColor="hyperlink"/>
-      <w:u w:val="single"/>
-    </w:rPr>
   </w:style>
 </w:styles>
 </file>

</xml_diff>